<commit_message>
Improvment: Dodati lock za tip posete
</commit_message>
<xml_diff>
--- a/konfliktne_sitaucije_student2.docx
+++ b/konfliktne_sitaucije_student2.docx
@@ -125,12 +125,10 @@
         <w:t xml:space="preserve"> </w:t>
       </w:r>
       <w:proofErr w:type="spellStart"/>
-      <w:proofErr w:type="gramStart"/>
       <w:r>
         <w:t>ili</w:t>
       </w:r>
       <w:proofErr w:type="spellEnd"/>
-      <w:proofErr w:type="gramEnd"/>
       <w:r>
         <w:t xml:space="preserve"> </w:t>
       </w:r>
@@ -915,12 +913,10 @@
         <w:t xml:space="preserve"> </w:t>
       </w:r>
       <w:proofErr w:type="spellStart"/>
-      <w:proofErr w:type="gramStart"/>
       <w:r>
         <w:t>ili</w:t>
       </w:r>
       <w:proofErr w:type="spellEnd"/>
-      <w:proofErr w:type="gramEnd"/>
       <w:r>
         <w:t xml:space="preserve"> </w:t>
       </w:r>
@@ -1155,18 +1151,22 @@
         <w:t xml:space="preserve">, </w:t>
       </w:r>
       <w:proofErr w:type="spellStart"/>
-      <w:proofErr w:type="gramStart"/>
       <w:r>
         <w:t>na</w:t>
       </w:r>
       <w:proofErr w:type="spellEnd"/>
-      <w:proofErr w:type="gramEnd"/>
-      <w:r>
-        <w:t xml:space="preserve"> </w:t>
-      </w:r>
-      <w:proofErr w:type="spellStart"/>
-      <w:r>
-        <w:t>počtku</w:t>
+      <w:r>
+        <w:t xml:space="preserve"> </w:t>
+      </w:r>
+      <w:proofErr w:type="spellStart"/>
+      <w:r>
+        <w:t>poč</w:t>
+      </w:r>
+      <w:r>
+        <w:t>e</w:t>
+      </w:r>
+      <w:r>
+        <w:t>tku</w:t>
       </w:r>
       <w:proofErr w:type="spellEnd"/>
       <w:r>
@@ -1191,14 +1191,6 @@
       <w:proofErr w:type="spellStart"/>
       <w:r>
         <w:t>sala</w:t>
-      </w:r>
-      <w:proofErr w:type="spellEnd"/>
-      <w:r>
-        <w:t xml:space="preserve"> </w:t>
-      </w:r>
-      <w:proofErr w:type="spellStart"/>
-      <w:r>
-        <w:t>pesimistički</w:t>
       </w:r>
       <w:proofErr w:type="spellEnd"/>
       <w:r>
@@ -1563,7 +1555,6 @@
       </w:pPr>
       <w:proofErr w:type="spellStart"/>
       <w:r>
-        <w:lastRenderedPageBreak/>
         <w:t>Izmena</w:t>
       </w:r>
       <w:proofErr w:type="spellEnd"/>
@@ -2194,7 +2185,6 @@
       </w:pPr>
       <w:proofErr w:type="spellStart"/>
       <w:r>
-        <w:lastRenderedPageBreak/>
         <w:t>Rešenje</w:t>
       </w:r>
       <w:proofErr w:type="spellEnd"/>

</xml_diff>